<commit_message>
Update to final submission file
</commit_message>
<xml_diff>
--- a/Assignments Submission/Final Assignment/Final Assignment Submission.docx
+++ b/Assignments Submission/Final Assignment/Final Assignment Submission.docx
@@ -123,25 +123,23 @@
           <w:sz w:val="24"/>
           <w:szCs w:val="24"/>
         </w:rPr>
-        <w:t xml:space="preserve"> embarking on the assignment, I didn’t even know how to set up a react with rails website. I am glad that I was able to find a YouTube video and follow the steps to set up the React with Rails framework so that I can program it using </w:t>
-      </w:r>
-      <w:proofErr w:type="spellStart"/>
+        <w:t xml:space="preserve"> embarking on the assignment, I didn’t even know how to set up a react with rails website. I am glad that I was able to find a YouTube video and follow the steps to set up the React with Rails framework so that I can program it using vscode.  To learn react, I took on a Udemy course about web development and was able to follow through and did 2 other follows through projects before starting on the CVWO Assignments. After learning the fundamentals of React, I finally started </w:t>
+      </w:r>
       <w:r>
         <w:rPr>
           <w:rFonts w:ascii="Georgia" w:hAnsi="Georgia"/>
           <w:sz w:val="24"/>
           <w:szCs w:val="24"/>
         </w:rPr>
-        <w:t>vscode</w:t>
-      </w:r>
-      <w:proofErr w:type="spellEnd"/>
+        <w:t xml:space="preserve">frontend </w:t>
+      </w:r>
       <w:r>
         <w:rPr>
           <w:rFonts w:ascii="Georgia" w:hAnsi="Georgia"/>
           <w:sz w:val="24"/>
           <w:szCs w:val="24"/>
         </w:rPr>
-        <w:t xml:space="preserve">.  To learn react, I took on a Udemy course about web development and was able to follow through and did 2 other follows through projects before starting on the CVWO Assignments. After learning the fundamentals of React, I finally started </w:t>
+        <w:t xml:space="preserve">programming </w:t>
       </w:r>
       <w:r>
         <w:rPr>
@@ -149,7 +147,7 @@
           <w:sz w:val="24"/>
           <w:szCs w:val="24"/>
         </w:rPr>
-        <w:t xml:space="preserve">frontend </w:t>
+        <w:t xml:space="preserve">for </w:t>
       </w:r>
       <w:r>
         <w:rPr>
@@ -157,92 +155,40 @@
           <w:sz w:val="24"/>
           <w:szCs w:val="24"/>
         </w:rPr>
-        <w:t xml:space="preserve">programming </w:t>
-      </w:r>
-      <w:r>
+        <w:t xml:space="preserve">the to-do-list application. I started using React to build different components that will be needed in my final website. I have learned that by building small components, it made the website very scalable and can even be reused in other projects or react native. Then, I started using CSS, Bootstrap and Semantic UI to create the website design are per the wireframe design in the Mid Assignment Submission. Learning to use CSS framework such as bootstrap and semantic UI makes designing the CSS faster and easier. </w:t>
+      </w:r>
+    </w:p>
+    <w:p>
+      <w:pPr>
         <w:rPr>
           <w:rFonts w:ascii="Georgia" w:hAnsi="Georgia"/>
           <w:sz w:val="24"/>
           <w:szCs w:val="24"/>
         </w:rPr>
-        <w:t xml:space="preserve">for </w:t>
-      </w:r>
+      </w:pPr>
       <w:r>
         <w:rPr>
           <w:rFonts w:ascii="Georgia" w:hAnsi="Georgia"/>
           <w:sz w:val="24"/>
           <w:szCs w:val="24"/>
         </w:rPr>
-        <w:t xml:space="preserve">the to-do-list application. I started using React to build different components that will be needed in my final website. I have learned that by building small components, it made the website very scalable and can even be reused in other projects or react native. Then, I started using CSS, Bootstrap and Semantic UI to create the website design are per the wireframe design in the Mid Assignment Submission. Learning to use CSS framework such as bootstrap and semantic UI makes designing the CSS faster and easier. </w:t>
-      </w:r>
-    </w:p>
-    <w:p>
-      <w:pPr>
+        <w:t xml:space="preserve">Thereafter, </w:t>
+      </w:r>
+      <w:r>
         <w:rPr>
           <w:rFonts w:ascii="Georgia" w:hAnsi="Georgia"/>
           <w:sz w:val="24"/>
           <w:szCs w:val="24"/>
         </w:rPr>
-      </w:pPr>
+        <w:t xml:space="preserve">I moved into backend with rails. I have learned that rails are very efficient for a programming as it helps us generate the different html routes after indicating the resources under “routes.rb”. Database generation took me awhile to get used to, but I am glad that it was able to generate the table without the use of SQL statements. I was able to achieve the CRUD operations and later also included the tagging system after by adding a foreign key to the task database. </w:t>
+      </w:r>
       <w:r>
         <w:rPr>
           <w:rFonts w:ascii="Georgia" w:hAnsi="Georgia"/>
           <w:sz w:val="24"/>
           <w:szCs w:val="24"/>
         </w:rPr>
-        <w:t xml:space="preserve">Thereafter, </w:t>
-      </w:r>
-      <w:r>
-        <w:rPr>
-          <w:rFonts w:ascii="Georgia" w:hAnsi="Georgia"/>
-          <w:sz w:val="24"/>
-          <w:szCs w:val="24"/>
-        </w:rPr>
-        <w:t>I moved into backend with rails. I have learned that rails are very efficient for a programming as it helps us generate the different html routes after indicating the resources under “</w:t>
-      </w:r>
-      <w:proofErr w:type="spellStart"/>
-      <w:r>
-        <w:rPr>
-          <w:rFonts w:ascii="Georgia" w:hAnsi="Georgia"/>
-          <w:sz w:val="24"/>
-          <w:szCs w:val="24"/>
-        </w:rPr>
-        <w:t>routes.rb</w:t>
-      </w:r>
-      <w:proofErr w:type="spellEnd"/>
-      <w:r>
-        <w:rPr>
-          <w:rFonts w:ascii="Georgia" w:hAnsi="Georgia"/>
-          <w:sz w:val="24"/>
-          <w:szCs w:val="24"/>
-        </w:rPr>
-        <w:t xml:space="preserve">”. Database generation took me awhile to get used to, but I am glad that it was able to generate the table without the use of SQL statements. I was able to achieve the CRUD operations and later also included the tagging system after by adding a foreign key to the task database. </w:t>
-      </w:r>
-      <w:r>
-        <w:rPr>
-          <w:rFonts w:ascii="Georgia" w:hAnsi="Georgia"/>
-          <w:sz w:val="24"/>
-          <w:szCs w:val="24"/>
-        </w:rPr>
-        <w:t xml:space="preserve">As I initially used SQLite, it took me awhile to research and migrate it to </w:t>
-      </w:r>
-      <w:proofErr w:type="spellStart"/>
-      <w:r>
-        <w:rPr>
-          <w:rFonts w:ascii="Georgia" w:hAnsi="Georgia"/>
-          <w:sz w:val="24"/>
-          <w:szCs w:val="24"/>
-        </w:rPr>
-        <w:t>postgres</w:t>
-      </w:r>
-      <w:proofErr w:type="spellEnd"/>
-      <w:r>
-        <w:rPr>
-          <w:rFonts w:ascii="Georgia" w:hAnsi="Georgia"/>
-          <w:sz w:val="24"/>
-          <w:szCs w:val="24"/>
-        </w:rPr>
-        <w:t xml:space="preserve"> SQL but I am glad that I did it. </w:t>
+        <w:t xml:space="preserve">As I initially used SQLite, it took me awhile to research and migrate it to postgres SQL but I am glad that I did it. </w:t>
       </w:r>
     </w:p>
     <w:p>
@@ -656,23 +602,7 @@
                           <w:sz w:val="20"/>
                           <w:szCs w:val="20"/>
                         </w:rPr>
-                        <w:t xml:space="preserve">Step </w:t>
-                      </w:r>
-                      <w:r>
-                        <w:rPr>
-                          <w:b/>
-                          <w:sz w:val="20"/>
-                          <w:szCs w:val="20"/>
-                        </w:rPr>
-                        <w:t>2</w:t>
-                      </w:r>
-                      <w:r>
-                        <w:rPr>
-                          <w:b/>
-                          <w:sz w:val="20"/>
-                          <w:szCs w:val="20"/>
-                        </w:rPr>
-                        <w:t>:</w:t>
+                        <w:t>Step 2:</w:t>
                       </w:r>
                       <w:r>
                         <w:rPr>
@@ -984,7 +914,23 @@
                                 <w:sz w:val="20"/>
                                 <w:szCs w:val="20"/>
                               </w:rPr>
-                              <w:t>Step 4:</w:t>
+                              <w:t>Step 4</w:t>
+                            </w:r>
+                            <w:r>
+                              <w:rPr>
+                                <w:b/>
+                                <w:sz w:val="20"/>
+                                <w:szCs w:val="20"/>
+                              </w:rPr>
+                              <w:t xml:space="preserve"> (End)</w:t>
+                            </w:r>
+                            <w:r>
+                              <w:rPr>
+                                <w:b/>
+                                <w:sz w:val="20"/>
+                                <w:szCs w:val="20"/>
+                              </w:rPr>
+                              <w:t>:</w:t>
                             </w:r>
                             <w:r>
                               <w:rPr>
@@ -1046,7 +992,23 @@
                           <w:sz w:val="20"/>
                           <w:szCs w:val="20"/>
                         </w:rPr>
-                        <w:t>Step 4:</w:t>
+                        <w:t>Step 4</w:t>
+                      </w:r>
+                      <w:r>
+                        <w:rPr>
+                          <w:b/>
+                          <w:sz w:val="20"/>
+                          <w:szCs w:val="20"/>
+                        </w:rPr>
+                        <w:t xml:space="preserve"> (End)</w:t>
+                      </w:r>
+                      <w:r>
+                        <w:rPr>
+                          <w:b/>
+                          <w:sz w:val="20"/>
+                          <w:szCs w:val="20"/>
+                        </w:rPr>
+                        <w:t>:</w:t>
                       </w:r>
                       <w:r>
                         <w:rPr>
@@ -1198,23 +1160,7 @@
                           <w:sz w:val="20"/>
                           <w:szCs w:val="20"/>
                         </w:rPr>
-                        <w:t xml:space="preserve">Step </w:t>
-                      </w:r>
-                      <w:r>
-                        <w:rPr>
-                          <w:b/>
-                          <w:sz w:val="20"/>
-                          <w:szCs w:val="20"/>
-                        </w:rPr>
-                        <w:t>3</w:t>
-                      </w:r>
-                      <w:r>
-                        <w:rPr>
-                          <w:b/>
-                          <w:sz w:val="20"/>
-                          <w:szCs w:val="20"/>
-                        </w:rPr>
-                        <w:t>:</w:t>
+                        <w:t>Step 3:</w:t>
                       </w:r>
                       <w:r>
                         <w:rPr>
@@ -1610,7 +1556,23 @@
                                 <w:sz w:val="20"/>
                                 <w:szCs w:val="20"/>
                               </w:rPr>
-                              <w:t>Step 2:</w:t>
+                              <w:t>Step 2</w:t>
+                            </w:r>
+                            <w:r>
+                              <w:rPr>
+                                <w:b/>
+                                <w:sz w:val="20"/>
+                                <w:szCs w:val="20"/>
+                              </w:rPr>
+                              <w:t xml:space="preserve"> (End)</w:t>
+                            </w:r>
+                            <w:r>
+                              <w:rPr>
+                                <w:b/>
+                                <w:sz w:val="20"/>
+                                <w:szCs w:val="20"/>
+                              </w:rPr>
+                              <w:t>:</w:t>
                             </w:r>
                           </w:p>
                           <w:p>
@@ -1669,7 +1631,7 @@
                           <w:sz w:val="20"/>
                           <w:szCs w:val="20"/>
                         </w:rPr>
-                        <w:t xml:space="preserve">Step </w:t>
+                        <w:t>Step 2</w:t>
                       </w:r>
                       <w:r>
                         <w:rPr>
@@ -1677,7 +1639,7 @@
                           <w:sz w:val="20"/>
                           <w:szCs w:val="20"/>
                         </w:rPr>
-                        <w:t>2</w:t>
+                        <w:t xml:space="preserve"> (End)</w:t>
                       </w:r>
                       <w:r>
                         <w:rPr>
@@ -2165,6 +2127,14 @@
                                 <w:sz w:val="20"/>
                                 <w:szCs w:val="20"/>
                               </w:rPr>
+                              <w:t xml:space="preserve"> (End)</w:t>
+                            </w:r>
+                            <w:r>
+                              <w:rPr>
+                                <w:b/>
+                                <w:sz w:val="20"/>
+                                <w:szCs w:val="20"/>
+                              </w:rPr>
                               <w:t>:</w:t>
                             </w:r>
                           </w:p>
@@ -2247,6 +2217,14 @@
                           <w:sz w:val="20"/>
                           <w:szCs w:val="20"/>
                         </w:rPr>
+                        <w:t xml:space="preserve"> (End)</w:t>
+                      </w:r>
+                      <w:r>
+                        <w:rPr>
+                          <w:b/>
+                          <w:sz w:val="20"/>
+                          <w:szCs w:val="20"/>
+                        </w:rPr>
                         <w:t>:</w:t>
                       </w:r>
                     </w:p>
@@ -2263,21 +2241,7 @@
                           <w:sz w:val="20"/>
                           <w:szCs w:val="20"/>
                         </w:rPr>
-                        <w:t>Click on “</w:t>
-                      </w:r>
-                      <w:r>
-                        <w:rPr>
-                          <w:sz w:val="20"/>
-                          <w:szCs w:val="20"/>
-                        </w:rPr>
-                        <w:t>Ok</w:t>
-                      </w:r>
-                      <w:r>
-                        <w:rPr>
-                          <w:sz w:val="20"/>
-                          <w:szCs w:val="20"/>
-                        </w:rPr>
-                        <w:t>” button</w:t>
+                        <w:t>Click on “Ok” button</w:t>
                       </w:r>
                       <w:r>
                         <w:rPr>
@@ -2635,14 +2599,7 @@
                           <w:sz w:val="20"/>
                           <w:szCs w:val="20"/>
                         </w:rPr>
-                        <w:t xml:space="preserve">Click on </w:t>
-                      </w:r>
-                      <w:r>
-                        <w:rPr>
-                          <w:sz w:val="20"/>
-                          <w:szCs w:val="20"/>
-                        </w:rPr>
-                        <w:t>“Add” button</w:t>
+                        <w:t>Click on “Add” button</w:t>
                       </w:r>
                     </w:p>
                   </w:txbxContent>
@@ -3694,6 +3651,14 @@
                                 <w:sz w:val="20"/>
                                 <w:szCs w:val="20"/>
                               </w:rPr>
+                              <w:t xml:space="preserve"> (End)</w:t>
+                            </w:r>
+                            <w:r>
+                              <w:rPr>
+                                <w:b/>
+                                <w:sz w:val="20"/>
+                                <w:szCs w:val="20"/>
+                              </w:rPr>
                               <w:t>:</w:t>
                             </w:r>
                           </w:p>
@@ -3762,6 +3727,14 @@
                           <w:szCs w:val="20"/>
                         </w:rPr>
                         <w:t>3</w:t>
+                      </w:r>
+                      <w:r>
+                        <w:rPr>
+                          <w:b/>
+                          <w:sz w:val="20"/>
+                          <w:szCs w:val="20"/>
+                        </w:rPr>
+                        <w:t xml:space="preserve"> (End)</w:t>
                       </w:r>
                       <w:r>
                         <w:rPr>
@@ -4252,16 +4225,16 @@
         <mc:AlternateContent>
           <mc:Choice Requires="wps">
             <w:drawing>
-              <wp:anchor distT="0" distB="0" distL="114300" distR="114300" simplePos="0" relativeHeight="251736064" behindDoc="0" locked="0" layoutInCell="1" allowOverlap="1" wp14:anchorId="1DC430A4" wp14:editId="7347305D">
+              <wp:anchor distT="0" distB="0" distL="114300" distR="114300" simplePos="0" relativeHeight="251736064" behindDoc="0" locked="0" layoutInCell="1" allowOverlap="1" wp14:anchorId="1DC430A4" wp14:editId="53F9F70C">
                 <wp:simplePos x="0" y="0"/>
                 <wp:positionH relativeFrom="column">
                   <wp:posOffset>0</wp:posOffset>
                 </wp:positionH>
                 <wp:positionV relativeFrom="paragraph">
-                  <wp:posOffset>1199515</wp:posOffset>
+                  <wp:posOffset>1152171</wp:posOffset>
                 </wp:positionV>
-                <wp:extent cx="1504950" cy="819150"/>
-                <wp:effectExtent l="0" t="0" r="19050" b="19050"/>
+                <wp:extent cx="2071868" cy="590309"/>
+                <wp:effectExtent l="0" t="0" r="24130" b="19685"/>
                 <wp:wrapNone/>
                 <wp:docPr id="49" name="Text Box 49"/>
                 <wp:cNvGraphicFramePr/>
@@ -4272,7 +4245,7 @@
                       <wps:spPr>
                         <a:xfrm>
                           <a:off x="0" y="0"/>
-                          <a:ext cx="1504950" cy="819150"/>
+                          <a:ext cx="2071868" cy="590309"/>
                         </a:xfrm>
                         <a:prstGeom prst="rect">
                           <a:avLst/>
@@ -4352,7 +4325,7 @@
           </mc:Choice>
           <mc:Fallback>
             <w:pict>
-              <v:shape w14:anchorId="1DC430A4" id="Text Box 49" o:spid="_x0000_s1039" type="#_x0000_t202" style="position:absolute;margin-left:0;margin-top:94.45pt;width:118.5pt;height:64.5pt;z-index:251736064;visibility:visible;mso-wrap-style:square;mso-width-percent:0;mso-height-percent:0;mso-wrap-distance-left:9pt;mso-wrap-distance-top:0;mso-wrap-distance-right:9pt;mso-wrap-distance-bottom:0;mso-position-horizontal:absolute;mso-position-horizontal-relative:text;mso-position-vertical:absolute;mso-position-vertical-relative:text;mso-width-percent:0;mso-height-percent:0;mso-width-relative:margin;mso-height-relative:margin;v-text-anchor:top" o:gfxdata="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" fillcolor="white [3201]" strokeweight=".5pt">
+              <v:shape w14:anchorId="1DC430A4" id="Text Box 49" o:spid="_x0000_s1039" type="#_x0000_t202" style="position:absolute;margin-left:0;margin-top:90.7pt;width:163.15pt;height:46.5pt;z-index:251736064;visibility:visible;mso-wrap-style:square;mso-width-percent:0;mso-height-percent:0;mso-wrap-distance-left:9pt;mso-wrap-distance-top:0;mso-wrap-distance-right:9pt;mso-wrap-distance-bottom:0;mso-position-horizontal:absolute;mso-position-horizontal-relative:text;mso-position-vertical:absolute;mso-position-vertical-relative:text;mso-width-percent:0;mso-height-percent:0;mso-width-relative:margin;mso-height-relative:margin;v-text-anchor:top" o:gfxdata="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" fillcolor="white [3201]" strokeweight=".5pt">
                 <v:textbox>
                   <w:txbxContent>
                     <w:p>
@@ -5192,7 +5165,6 @@
           <w:szCs w:val="24"/>
         </w:rPr>
       </w:pPr>
-      <w:bookmarkStart w:id="0" w:name="_GoBack"/>
       <w:r>
         <w:rPr>
           <w:noProof/>
@@ -5267,6 +5239,16 @@
                                 <w:sz w:val="20"/>
                                 <w:szCs w:val="20"/>
                               </w:rPr>
+                              <w:t xml:space="preserve"> (End)</w:t>
+                            </w:r>
+                            <w:bookmarkStart w:id="0" w:name="_GoBack"/>
+                            <w:bookmarkEnd w:id="0"/>
+                            <w:r>
+                              <w:rPr>
+                                <w:b/>
+                                <w:sz w:val="20"/>
+                                <w:szCs w:val="20"/>
+                              </w:rPr>
                               <w:t>:</w:t>
                             </w:r>
                           </w:p>
@@ -5308,11 +5290,7 @@
           </mc:Choice>
           <mc:Fallback>
             <w:pict>
-              <v:shapetype w14:anchorId="1BF8B609" id="_x0000_t202" coordsize="21600,21600" o:spt="202" path="m,l,21600r21600,l21600,xe">
-                <v:stroke joinstyle="miter"/>
-                <v:path gradientshapeok="t" o:connecttype="rect"/>
-              </v:shapetype>
-              <v:shape id="Text Box 53" o:spid="_x0000_s1042" type="#_x0000_t202" style="position:absolute;margin-left:109pt;margin-top:22.65pt;width:128.5pt;height:47pt;z-index:251742208;visibility:visible;mso-wrap-style:square;mso-width-percent:0;mso-height-percent:0;mso-wrap-distance-left:9pt;mso-wrap-distance-top:0;mso-wrap-distance-right:9pt;mso-wrap-distance-bottom:0;mso-position-horizontal:absolute;mso-position-horizontal-relative:text;mso-position-vertical:absolute;mso-position-vertical-relative:text;mso-width-percent:0;mso-height-percent:0;mso-width-relative:margin;mso-height-relative:margin;v-text-anchor:top" o:gfxdata="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" fillcolor="white [3201]" strokeweight=".5pt">
+              <v:shape w14:anchorId="1BF8B609" id="Text Box 53" o:spid="_x0000_s1042" type="#_x0000_t202" style="position:absolute;margin-left:109pt;margin-top:22.65pt;width:128.5pt;height:47pt;z-index:251742208;visibility:visible;mso-wrap-style:square;mso-width-percent:0;mso-height-percent:0;mso-wrap-distance-left:9pt;mso-wrap-distance-top:0;mso-wrap-distance-right:9pt;mso-wrap-distance-bottom:0;mso-position-horizontal:absolute;mso-position-horizontal-relative:text;mso-position-vertical:absolute;mso-position-vertical-relative:text;mso-width-percent:0;mso-height-percent:0;mso-width-relative:margin;mso-height-relative:margin;v-text-anchor:top" o:gfxdata="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" fillcolor="white [3201]" strokeweight=".5pt">
                 <v:textbox>
                   <w:txbxContent>
                     <w:p>
@@ -5340,6 +5318,16 @@
                         </w:rPr>
                         <w:t>3</w:t>
                       </w:r>
+                      <w:r>
+                        <w:rPr>
+                          <w:b/>
+                          <w:sz w:val="20"/>
+                          <w:szCs w:val="20"/>
+                        </w:rPr>
+                        <w:t xml:space="preserve"> (End)</w:t>
+                      </w:r>
+                      <w:bookmarkStart w:id="1" w:name="_GoBack"/>
+                      <w:bookmarkEnd w:id="1"/>
                       <w:r>
                         <w:rPr>
                           <w:b/>
@@ -5680,21 +5668,7 @@
                           <w:sz w:val="20"/>
                           <w:szCs w:val="20"/>
                         </w:rPr>
-                        <w:t>Check</w:t>
-                      </w:r>
-                      <w:r>
-                        <w:rPr>
-                          <w:sz w:val="20"/>
-                          <w:szCs w:val="20"/>
-                        </w:rPr>
-                        <w:t xml:space="preserve"> </w:t>
-                      </w:r>
-                      <w:r>
-                        <w:rPr>
-                          <w:sz w:val="20"/>
-                          <w:szCs w:val="20"/>
-                        </w:rPr>
-                        <w:t>the task which has been completed</w:t>
+                        <w:t>Check the task which has been completed</w:t>
                       </w:r>
                     </w:p>
                   </w:txbxContent>
@@ -5988,7 +5962,6 @@
           </wp:inline>
         </w:drawing>
       </w:r>
-      <w:bookmarkEnd w:id="0"/>
     </w:p>
     <w:sectPr>
       <w:headerReference w:type="default" r:id="rId16"/>
@@ -6058,15 +6031,7 @@
       <w:pStyle w:val="Header"/>
     </w:pPr>
     <w:r>
-      <w:t xml:space="preserve">Name: Low </w:t>
-    </w:r>
-    <w:proofErr w:type="spellStart"/>
-    <w:r>
-      <w:t>En</w:t>
-    </w:r>
-    <w:proofErr w:type="spellEnd"/>
-    <w:r>
-      <w:t xml:space="preserve"> Hao (A0200239U)</w:t>
+      <w:t>Name: Low En Hao (A0200239U)</w:t>
     </w:r>
   </w:p>
   <w:p>
@@ -7019,7 +6984,7 @@
       </w:pPr>
     </w:pPrDefault>
   </w:docDefaults>
-  <w:latentStyles w:defLockedState="0" w:defUIPriority="99" w:defSemiHidden="0" w:defUnhideWhenUsed="0" w:defQFormat="0" w:count="375">
+  <w:latentStyles w:defLockedState="0" w:defUIPriority="99" w:defSemiHidden="0" w:defUnhideWhenUsed="0" w:defQFormat="0" w:count="377">
     <w:lsdException w:name="Normal" w:uiPriority="0" w:qFormat="1"/>
     <w:lsdException w:name="heading 1" w:uiPriority="9" w:qFormat="1"/>
     <w:lsdException w:name="heading 2" w:semiHidden="1" w:uiPriority="9" w:unhideWhenUsed="1" w:qFormat="1"/>
@@ -7125,7 +7090,6 @@
     <w:lsdException w:name="HTML Sample" w:semiHidden="1" w:unhideWhenUsed="1"/>
     <w:lsdException w:name="HTML Typewriter" w:semiHidden="1" w:unhideWhenUsed="1"/>
     <w:lsdException w:name="HTML Variable" w:semiHidden="1" w:unhideWhenUsed="1"/>
-    <w:lsdException w:name="Normal Table" w:semiHidden="1" w:unhideWhenUsed="1"/>
     <w:lsdException w:name="annotation subject" w:semiHidden="1" w:unhideWhenUsed="1"/>
     <w:lsdException w:name="No List" w:semiHidden="1" w:unhideWhenUsed="1"/>
     <w:lsdException w:name="Outline List 1" w:semiHidden="1" w:unhideWhenUsed="1"/>
@@ -7171,11 +7135,9 @@
     <w:lsdException w:name="Table Subtle 1" w:semiHidden="1" w:unhideWhenUsed="1"/>
     <w:lsdException w:name="Table Subtle 2" w:semiHidden="1" w:unhideWhenUsed="1"/>
     <w:lsdException w:name="Table Web 1" w:semiHidden="1" w:unhideWhenUsed="1"/>
-    <w:lsdException w:name="Table Web 2" w:semiHidden="1" w:unhideWhenUsed="1"/>
     <w:lsdException w:name="Table Web 3" w:semiHidden="1" w:unhideWhenUsed="1"/>
     <w:lsdException w:name="Balloon Text" w:semiHidden="1" w:unhideWhenUsed="1"/>
     <w:lsdException w:name="Table Grid" w:uiPriority="39"/>
-    <w:lsdException w:name="Table Theme" w:semiHidden="1" w:unhideWhenUsed="1"/>
     <w:lsdException w:name="Placeholder Text" w:semiHidden="1"/>
     <w:lsdException w:name="No Spacing" w:uiPriority="1" w:qFormat="1"/>
     <w:lsdException w:name="Light Shading" w:uiPriority="60"/>
@@ -7395,6 +7357,8 @@
     <w:lsdException w:name="Smart Hyperlink" w:semiHidden="1" w:unhideWhenUsed="1"/>
     <w:lsdException w:name="Hashtag" w:semiHidden="1" w:unhideWhenUsed="1"/>
     <w:lsdException w:name="Unresolved Mention" w:semiHidden="1" w:unhideWhenUsed="1"/>
+    <w:lsdException w:name="Smart Link" w:semiHidden="1" w:unhideWhenUsed="1"/>
+    <w:lsdException w:name="Smart Link Error" w:semiHidden="1" w:unhideWhenUsed="1"/>
   </w:latentStyles>
   <w:style w:type="paragraph" w:default="1" w:styleId="Normal">
     <w:name w:val="Normal"/>

</xml_diff>

<commit_message>
Fix some security vulnerabilities
</commit_message>
<xml_diff>
--- a/Assignments Submission/Final Assignment/Final Assignment Submission.docx
+++ b/Assignments Submission/Final Assignment/Final Assignment Submission.docx
@@ -123,23 +123,25 @@
           <w:sz w:val="24"/>
           <w:szCs w:val="24"/>
         </w:rPr>
-        <w:t xml:space="preserve"> embarking on the assignment, I didn’t even know how to set up a react with rails website. I am glad that I was able to find a YouTube video and follow the steps to set up the React with Rails framework so that I can program it using vscode.  To learn react, I took on a Udemy course about web development and was able to follow through and did 2 other follows through projects before starting on the CVWO Assignments. After learning the fundamentals of React, I finally started </w:t>
-      </w:r>
+        <w:t xml:space="preserve"> embarking on the assignment, I didn’t even know how to set up a react with rails website. I am glad that I was able to find a YouTube video and follow the steps to set up the React with Rails framework so that I can program it using </w:t>
+      </w:r>
+      <w:proofErr w:type="spellStart"/>
       <w:r>
         <w:rPr>
           <w:rFonts w:ascii="Georgia" w:hAnsi="Georgia"/>
           <w:sz w:val="24"/>
           <w:szCs w:val="24"/>
         </w:rPr>
-        <w:t xml:space="preserve">frontend </w:t>
-      </w:r>
+        <w:t>vscode</w:t>
+      </w:r>
+      <w:proofErr w:type="spellEnd"/>
       <w:r>
         <w:rPr>
           <w:rFonts w:ascii="Georgia" w:hAnsi="Georgia"/>
           <w:sz w:val="24"/>
           <w:szCs w:val="24"/>
         </w:rPr>
-        <w:t xml:space="preserve">programming </w:t>
+        <w:t xml:space="preserve">.  To learn react, I took on a Udemy course about web development and was able to follow through and did 2 other follows through projects before starting on the CVWO Assignments. After learning the fundamentals of React, I finally started </w:t>
       </w:r>
       <w:r>
         <w:rPr>
@@ -147,7 +149,7 @@
           <w:sz w:val="24"/>
           <w:szCs w:val="24"/>
         </w:rPr>
-        <w:t xml:space="preserve">for </w:t>
+        <w:t xml:space="preserve">frontend </w:t>
       </w:r>
       <w:r>
         <w:rPr>
@@ -155,40 +157,92 @@
           <w:sz w:val="24"/>
           <w:szCs w:val="24"/>
         </w:rPr>
-        <w:t xml:space="preserve">the to-do-list application. I started using React to build different components that will be needed in my final website. I have learned that by building small components, it made the website very scalable and can even be reused in other projects or react native. Then, I started using CSS, Bootstrap and Semantic UI to create the website design are per the wireframe design in the Mid Assignment Submission. Learning to use CSS framework such as bootstrap and semantic UI makes designing the CSS faster and easier. </w:t>
-      </w:r>
-    </w:p>
-    <w:p>
-      <w:pPr>
+        <w:t xml:space="preserve">programming </w:t>
+      </w:r>
+      <w:r>
         <w:rPr>
           <w:rFonts w:ascii="Georgia" w:hAnsi="Georgia"/>
           <w:sz w:val="24"/>
           <w:szCs w:val="24"/>
         </w:rPr>
-      </w:pPr>
+        <w:t xml:space="preserve">for </w:t>
+      </w:r>
       <w:r>
         <w:rPr>
           <w:rFonts w:ascii="Georgia" w:hAnsi="Georgia"/>
           <w:sz w:val="24"/>
           <w:szCs w:val="24"/>
         </w:rPr>
-        <w:t xml:space="preserve">Thereafter, </w:t>
-      </w:r>
-      <w:r>
+        <w:t xml:space="preserve">the to-do-list application. I started using React to build different components that will be needed in my final website. I have learned that by building small components, it made the website very scalable and can even be reused in other projects or react native. Then, I started using CSS, Bootstrap and Semantic UI to create the website design are per the wireframe design in the Mid Assignment Submission. Learning to use CSS framework such as bootstrap and semantic UI makes designing the CSS faster and easier. </w:t>
+      </w:r>
+    </w:p>
+    <w:p>
+      <w:pPr>
         <w:rPr>
           <w:rFonts w:ascii="Georgia" w:hAnsi="Georgia"/>
           <w:sz w:val="24"/>
           <w:szCs w:val="24"/>
         </w:rPr>
-        <w:t xml:space="preserve">I moved into backend with rails. I have learned that rails are very efficient for a programming as it helps us generate the different html routes after indicating the resources under “routes.rb”. Database generation took me awhile to get used to, but I am glad that it was able to generate the table without the use of SQL statements. I was able to achieve the CRUD operations and later also included the tagging system after by adding a foreign key to the task database. </w:t>
-      </w:r>
+      </w:pPr>
       <w:r>
         <w:rPr>
           <w:rFonts w:ascii="Georgia" w:hAnsi="Georgia"/>
           <w:sz w:val="24"/>
           <w:szCs w:val="24"/>
         </w:rPr>
-        <w:t xml:space="preserve">As I initially used SQLite, it took me awhile to research and migrate it to postgres SQL but I am glad that I did it. </w:t>
+        <w:t xml:space="preserve">Thereafter, </w:t>
+      </w:r>
+      <w:r>
+        <w:rPr>
+          <w:rFonts w:ascii="Georgia" w:hAnsi="Georgia"/>
+          <w:sz w:val="24"/>
+          <w:szCs w:val="24"/>
+        </w:rPr>
+        <w:t>I moved into backend with rails. I have learned that rails are very efficient for a programming as it helps us generate the different html routes after indicating the resources under “</w:t>
+      </w:r>
+      <w:proofErr w:type="spellStart"/>
+      <w:r>
+        <w:rPr>
+          <w:rFonts w:ascii="Georgia" w:hAnsi="Georgia"/>
+          <w:sz w:val="24"/>
+          <w:szCs w:val="24"/>
+        </w:rPr>
+        <w:t>routes.rb</w:t>
+      </w:r>
+      <w:proofErr w:type="spellEnd"/>
+      <w:r>
+        <w:rPr>
+          <w:rFonts w:ascii="Georgia" w:hAnsi="Georgia"/>
+          <w:sz w:val="24"/>
+          <w:szCs w:val="24"/>
+        </w:rPr>
+        <w:t xml:space="preserve">”. Database generation took me awhile to get used to, but I am glad that it was able to generate the table without the use of SQL statements. I was able to achieve the CRUD operations and later also included the tagging system after by adding a foreign key to the task database. </w:t>
+      </w:r>
+      <w:r>
+        <w:rPr>
+          <w:rFonts w:ascii="Georgia" w:hAnsi="Georgia"/>
+          <w:sz w:val="24"/>
+          <w:szCs w:val="24"/>
+        </w:rPr>
+        <w:t xml:space="preserve">As I initially used SQLite, it took me awhile to research and migrate it to </w:t>
+      </w:r>
+      <w:proofErr w:type="spellStart"/>
+      <w:r>
+        <w:rPr>
+          <w:rFonts w:ascii="Georgia" w:hAnsi="Georgia"/>
+          <w:sz w:val="24"/>
+          <w:szCs w:val="24"/>
+        </w:rPr>
+        <w:t>postgres</w:t>
+      </w:r>
+      <w:proofErr w:type="spellEnd"/>
+      <w:r>
+        <w:rPr>
+          <w:rFonts w:ascii="Georgia" w:hAnsi="Georgia"/>
+          <w:sz w:val="24"/>
+          <w:szCs w:val="24"/>
+        </w:rPr>
+        <w:t xml:space="preserve"> SQL but I am glad that I did it. </w:t>
       </w:r>
     </w:p>
     <w:p>
@@ -4218,6 +4272,7 @@
           <w:szCs w:val="24"/>
         </w:rPr>
       </w:pPr>
+      <w:bookmarkStart w:id="0" w:name="_GoBack"/>
       <w:r>
         <w:rPr>
           <w:noProof/>
@@ -4225,13 +4280,13 @@
         <mc:AlternateContent>
           <mc:Choice Requires="wps">
             <w:drawing>
-              <wp:anchor distT="0" distB="0" distL="114300" distR="114300" simplePos="0" relativeHeight="251736064" behindDoc="0" locked="0" layoutInCell="1" allowOverlap="1" wp14:anchorId="1DC430A4" wp14:editId="53F9F70C">
+              <wp:anchor distT="0" distB="0" distL="114300" distR="114300" simplePos="0" relativeHeight="251736064" behindDoc="0" locked="0" layoutInCell="1" allowOverlap="1" wp14:anchorId="1DC430A4" wp14:editId="37345429">
                 <wp:simplePos x="0" y="0"/>
                 <wp:positionH relativeFrom="column">
                   <wp:posOffset>0</wp:posOffset>
                 </wp:positionH>
                 <wp:positionV relativeFrom="paragraph">
-                  <wp:posOffset>1152171</wp:posOffset>
+                  <wp:posOffset>1151890</wp:posOffset>
                 </wp:positionV>
                 <wp:extent cx="2071868" cy="590309"/>
                 <wp:effectExtent l="0" t="0" r="24130" b="19685"/>
@@ -4373,6 +4428,85 @@
                   </w:txbxContent>
                 </v:textbox>
               </v:shape>
+            </w:pict>
+          </mc:Fallback>
+        </mc:AlternateContent>
+      </w:r>
+      <w:r>
+        <w:rPr>
+          <w:noProof/>
+        </w:rPr>
+        <mc:AlternateContent>
+          <mc:Choice Requires="wps">
+            <w:drawing>
+              <wp:anchor distT="0" distB="0" distL="114300" distR="114300" simplePos="0" relativeHeight="251681792" behindDoc="0" locked="0" layoutInCell="1" allowOverlap="1" wp14:anchorId="107166D0" wp14:editId="6B2DCB8B">
+                <wp:simplePos x="0" y="0"/>
+                <wp:positionH relativeFrom="column">
+                  <wp:posOffset>0</wp:posOffset>
+                </wp:positionH>
+                <wp:positionV relativeFrom="paragraph">
+                  <wp:posOffset>903316</wp:posOffset>
+                </wp:positionV>
+                <wp:extent cx="1416050" cy="162045"/>
+                <wp:effectExtent l="0" t="0" r="12700" b="28575"/>
+                <wp:wrapNone/>
+                <wp:docPr id="23" name="Rectangle 23"/>
+                <wp:cNvGraphicFramePr/>
+                <a:graphic xmlns:a="http://schemas.openxmlformats.org/drawingml/2006/main">
+                  <a:graphicData uri="http://schemas.microsoft.com/office/word/2010/wordprocessingShape">
+                    <wps:wsp>
+                      <wps:cNvSpPr/>
+                      <wps:spPr>
+                        <a:xfrm>
+                          <a:off x="0" y="0"/>
+                          <a:ext cx="1416050" cy="162045"/>
+                        </a:xfrm>
+                        <a:prstGeom prst="rect">
+                          <a:avLst/>
+                        </a:prstGeom>
+                        <a:noFill/>
+                        <a:ln w="19050">
+                          <a:solidFill>
+                            <a:srgbClr val="FF0000"/>
+                          </a:solidFill>
+                        </a:ln>
+                        <a:effectLst/>
+                      </wps:spPr>
+                      <wps:style>
+                        <a:lnRef idx="2">
+                          <a:schemeClr val="accent6"/>
+                        </a:lnRef>
+                        <a:fillRef idx="1">
+                          <a:schemeClr val="lt1"/>
+                        </a:fillRef>
+                        <a:effectRef idx="0">
+                          <a:schemeClr val="accent6"/>
+                        </a:effectRef>
+                        <a:fontRef idx="minor">
+                          <a:schemeClr val="dk1"/>
+                        </a:fontRef>
+                      </wps:style>
+                      <wps:bodyPr rot="0" spcFirstLastPara="0" vertOverflow="overflow" horzOverflow="overflow" vert="horz" wrap="square" lIns="91440" tIns="45720" rIns="91440" bIns="45720" numCol="1" spcCol="0" rtlCol="0" fromWordArt="0" anchor="ctr" anchorCtr="0" forceAA="0" compatLnSpc="1">
+                        <a:prstTxWarp prst="textNoShape">
+                          <a:avLst/>
+                        </a:prstTxWarp>
+                        <a:noAutofit/>
+                      </wps:bodyPr>
+                    </wps:wsp>
+                  </a:graphicData>
+                </a:graphic>
+                <wp14:sizeRelH relativeFrom="margin">
+                  <wp14:pctWidth>0</wp14:pctWidth>
+                </wp14:sizeRelH>
+                <wp14:sizeRelV relativeFrom="margin">
+                  <wp14:pctHeight>0</wp14:pctHeight>
+                </wp14:sizeRelV>
+              </wp:anchor>
+            </w:drawing>
+          </mc:Choice>
+          <mc:Fallback>
+            <w:pict>
+              <v:rect w14:anchorId="06B3EB8C" id="Rectangle 23" o:spid="_x0000_s1026" style="position:absolute;margin-left:0;margin-top:71.15pt;width:111.5pt;height:12.75pt;z-index:251681792;visibility:visible;mso-wrap-style:square;mso-width-percent:0;mso-height-percent:0;mso-wrap-distance-left:9pt;mso-wrap-distance-top:0;mso-wrap-distance-right:9pt;mso-wrap-distance-bottom:0;mso-position-horizontal:absolute;mso-position-horizontal-relative:text;mso-position-vertical:absolute;mso-position-vertical-relative:text;mso-width-percent:0;mso-height-percent:0;mso-width-relative:margin;mso-height-relative:margin;v-text-anchor:middle" o:gfxdata="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" filled="f" strokecolor="red" strokeweight="1.5pt"/>
             </w:pict>
           </mc:Fallback>
         </mc:AlternateContent>
@@ -4781,7 +4915,7 @@
         <mc:AlternateContent>
           <mc:Choice Requires="wps">
             <w:drawing>
-              <wp:anchor distT="0" distB="0" distL="114300" distR="114300" simplePos="0" relativeHeight="251683840" behindDoc="0" locked="0" layoutInCell="1" allowOverlap="1" wp14:anchorId="43CA9B0A" wp14:editId="5F50FAD8">
+              <wp:anchor distT="0" distB="0" distL="114300" distR="114300" simplePos="0" relativeHeight="251683840" behindDoc="0" locked="0" layoutInCell="1" allowOverlap="1" wp14:anchorId="43CA9B0A" wp14:editId="0EDBD148">
                 <wp:simplePos x="0" y="0"/>
                 <wp:positionH relativeFrom="column">
                   <wp:posOffset>5486400</wp:posOffset>
@@ -4848,86 +4982,7 @@
           </mc:Choice>
           <mc:Fallback>
             <w:pict>
-              <v:rect w14:anchorId="3E8FA5EC" id="Rectangle 24" o:spid="_x0000_s1026" style="position:absolute;margin-left:6in;margin-top:52.95pt;width:16.5pt;height:15.5pt;z-index:251683840;visibility:visible;mso-wrap-style:square;mso-width-percent:0;mso-height-percent:0;mso-wrap-distance-left:9pt;mso-wrap-distance-top:0;mso-wrap-distance-right:9pt;mso-wrap-distance-bottom:0;mso-position-horizontal:absolute;mso-position-horizontal-relative:text;mso-position-vertical:absolute;mso-position-vertical-relative:text;mso-width-percent:0;mso-height-percent:0;mso-width-relative:margin;mso-height-relative:margin;v-text-anchor:middle" o:gfxdata="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" filled="f" strokecolor="red" strokeweight="1.5pt"/>
-            </w:pict>
-          </mc:Fallback>
-        </mc:AlternateContent>
-      </w:r>
-      <w:r>
-        <w:rPr>
-          <w:noProof/>
-        </w:rPr>
-        <mc:AlternateContent>
-          <mc:Choice Requires="wps">
-            <w:drawing>
-              <wp:anchor distT="0" distB="0" distL="114300" distR="114300" simplePos="0" relativeHeight="251681792" behindDoc="0" locked="0" layoutInCell="1" allowOverlap="1" wp14:anchorId="107166D0" wp14:editId="67491509">
-                <wp:simplePos x="0" y="0"/>
-                <wp:positionH relativeFrom="column">
-                  <wp:posOffset>0</wp:posOffset>
-                </wp:positionH>
-                <wp:positionV relativeFrom="paragraph">
-                  <wp:posOffset>901065</wp:posOffset>
-                </wp:positionV>
-                <wp:extent cx="1416050" cy="196850"/>
-                <wp:effectExtent l="0" t="0" r="12700" b="12700"/>
-                <wp:wrapNone/>
-                <wp:docPr id="23" name="Rectangle 23"/>
-                <wp:cNvGraphicFramePr/>
-                <a:graphic xmlns:a="http://schemas.openxmlformats.org/drawingml/2006/main">
-                  <a:graphicData uri="http://schemas.microsoft.com/office/word/2010/wordprocessingShape">
-                    <wps:wsp>
-                      <wps:cNvSpPr/>
-                      <wps:spPr>
-                        <a:xfrm>
-                          <a:off x="0" y="0"/>
-                          <a:ext cx="1416050" cy="196850"/>
-                        </a:xfrm>
-                        <a:prstGeom prst="rect">
-                          <a:avLst/>
-                        </a:prstGeom>
-                        <a:noFill/>
-                        <a:ln w="19050">
-                          <a:solidFill>
-                            <a:srgbClr val="FF0000"/>
-                          </a:solidFill>
-                        </a:ln>
-                        <a:effectLst/>
-                      </wps:spPr>
-                      <wps:style>
-                        <a:lnRef idx="2">
-                          <a:schemeClr val="accent6"/>
-                        </a:lnRef>
-                        <a:fillRef idx="1">
-                          <a:schemeClr val="lt1"/>
-                        </a:fillRef>
-                        <a:effectRef idx="0">
-                          <a:schemeClr val="accent6"/>
-                        </a:effectRef>
-                        <a:fontRef idx="minor">
-                          <a:schemeClr val="dk1"/>
-                        </a:fontRef>
-                      </wps:style>
-                      <wps:bodyPr rot="0" spcFirstLastPara="0" vertOverflow="overflow" horzOverflow="overflow" vert="horz" wrap="square" lIns="91440" tIns="45720" rIns="91440" bIns="45720" numCol="1" spcCol="0" rtlCol="0" fromWordArt="0" anchor="ctr" anchorCtr="0" forceAA="0" compatLnSpc="1">
-                        <a:prstTxWarp prst="textNoShape">
-                          <a:avLst/>
-                        </a:prstTxWarp>
-                        <a:noAutofit/>
-                      </wps:bodyPr>
-                    </wps:wsp>
-                  </a:graphicData>
-                </a:graphic>
-                <wp14:sizeRelH relativeFrom="margin">
-                  <wp14:pctWidth>0</wp14:pctWidth>
-                </wp14:sizeRelH>
-                <wp14:sizeRelV relativeFrom="margin">
-                  <wp14:pctHeight>0</wp14:pctHeight>
-                </wp14:sizeRelV>
-              </wp:anchor>
-            </w:drawing>
-          </mc:Choice>
-          <mc:Fallback>
-            <w:pict>
-              <v:rect w14:anchorId="6B20DDEC" id="Rectangle 23" o:spid="_x0000_s1026" style="position:absolute;margin-left:0;margin-top:70.95pt;width:111.5pt;height:15.5pt;z-index:251681792;visibility:visible;mso-wrap-style:square;mso-width-percent:0;mso-height-percent:0;mso-wrap-distance-left:9pt;mso-wrap-distance-top:0;mso-wrap-distance-right:9pt;mso-wrap-distance-bottom:0;mso-position-horizontal:absolute;mso-position-horizontal-relative:text;mso-position-vertical:absolute;mso-position-vertical-relative:text;mso-width-percent:0;mso-height-percent:0;mso-width-relative:margin;mso-height-relative:margin;v-text-anchor:middle" o:gfxdata="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" filled="f" strokecolor="red" strokeweight="1.5pt"/>
+              <v:rect w14:anchorId="5AE51FD1" id="Rectangle 24" o:spid="_x0000_s1026" style="position:absolute;margin-left:6in;margin-top:52.95pt;width:16.5pt;height:15.5pt;z-index:251683840;visibility:visible;mso-wrap-style:square;mso-width-percent:0;mso-height-percent:0;mso-wrap-distance-left:9pt;mso-wrap-distance-top:0;mso-wrap-distance-right:9pt;mso-wrap-distance-bottom:0;mso-position-horizontal:absolute;mso-position-horizontal-relative:text;mso-position-vertical:absolute;mso-position-vertical-relative:text;mso-width-percent:0;mso-height-percent:0;mso-width-relative:margin;mso-height-relative:margin;v-text-anchor:middle" o:gfxdata="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" filled="f" strokecolor="red" strokeweight="1.5pt"/>
             </w:pict>
           </mc:Fallback>
         </mc:AlternateContent>
@@ -5059,6 +5114,7 @@
         </w:drawing>
       </w:r>
     </w:p>
+    <w:bookmarkEnd w:id="0"/>
     <w:p>
       <w:pPr>
         <w:rPr>
@@ -5241,8 +5297,6 @@
                               </w:rPr>
                               <w:t xml:space="preserve"> (End)</w:t>
                             </w:r>
-                            <w:bookmarkStart w:id="0" w:name="_GoBack"/>
-                            <w:bookmarkEnd w:id="0"/>
                             <w:r>
                               <w:rPr>
                                 <w:b/>
@@ -5326,8 +5380,6 @@
                         </w:rPr>
                         <w:t xml:space="preserve"> (End)</w:t>
                       </w:r>
-                      <w:bookmarkStart w:id="1" w:name="_GoBack"/>
-                      <w:bookmarkEnd w:id="1"/>
                       <w:r>
                         <w:rPr>
                           <w:b/>
@@ -6031,7 +6083,15 @@
       <w:pStyle w:val="Header"/>
     </w:pPr>
     <w:r>
-      <w:t>Name: Low En Hao (A0200239U)</w:t>
+      <w:t xml:space="preserve">Name: Low </w:t>
+    </w:r>
+    <w:proofErr w:type="spellStart"/>
+    <w:r>
+      <w:t>En</w:t>
+    </w:r>
+    <w:proofErr w:type="spellEnd"/>
+    <w:r>
+      <w:t xml:space="preserve"> Hao (A0200239U)</w:t>
     </w:r>
   </w:p>
   <w:p>

</xml_diff>